<commit_message>
feat(main): mske course structure
</commit_message>
<xml_diff>
--- a/labs/lab03/report/report.docx
+++ b/labs/lab03/report/report.docx
@@ -648,7 +648,7 @@
       <w:r>
         <w:drawing>
           <wp:inline>
-            <wp:extent cx="4267200" cy="6488735"/>
+            <wp:extent cx="4267200" cy="3055749"/>
             <wp:effectExtent b="0" l="0" r="0" t="0"/>
             <wp:docPr descr="Рис. 8: Отправка файла на сайт" title="" id="52" name="Picture"/>
             <a:graphic>
@@ -669,7 +669,7 @@
                   <pic:spPr bwMode="auto">
                     <a:xfrm>
                       <a:off x="0" y="0"/>
-                      <a:ext cx="4267200" cy="6488735"/>
+                      <a:ext cx="4267200" cy="3055749"/>
                     </a:xfrm>
                     <a:prstGeom prst="rect">
                       <a:avLst/>
@@ -862,7 +862,7 @@
       <w:r>
         <w:drawing>
           <wp:inline>
-            <wp:extent cx="4267200" cy="6488735"/>
+            <wp:extent cx="4267200" cy="2532652"/>
             <wp:effectExtent b="0" l="0" r="0" t="0"/>
             <wp:docPr descr="Рис. 11: Отпрвка файлов на GitHub" title="" id="65" name="Picture"/>
             <a:graphic>
@@ -883,7 +883,7 @@
                   <pic:spPr bwMode="auto">
                     <a:xfrm>
                       <a:off x="0" y="0"/>
-                      <a:ext cx="4267200" cy="6488735"/>
+                      <a:ext cx="4267200" cy="2532652"/>
                     </a:xfrm>
                     <a:prstGeom prst="rect">
                       <a:avLst/>

</xml_diff>